<commit_message>
thirteenth time: update new template file
</commit_message>
<xml_diff>
--- a/yuntechWeb/file/2024全國大專倫理個案分析暨微電影競賽_個案分析文件(範本).docx
+++ b/yuntechWeb/file/2024全國大專倫理個案分析暨微電影競賽_個案分析文件(範本).docx
@@ -1,6 +1,6 @@
 
 <file path=word/document.xml><?xml version="1.0" encoding="utf-8"?>
-<w:document xmlns:wpc="http://schemas.microsoft.com/office/word/2010/wordprocessingCanvas" xmlns:cx="http://schemas.microsoft.com/office/drawing/2014/chartex" xmlns:cx1="http://schemas.microsoft.com/office/drawing/2015/9/8/chartex" xmlns:cx2="http://schemas.microsoft.com/office/drawing/2015/10/21/chartex" xmlns:cx3="http://schemas.microsoft.com/office/drawing/2016/5/9/chartex" xmlns:cx4="http://schemas.microsoft.com/office/drawing/2016/5/10/chartex" xmlns:cx5="http://schemas.microsoft.com/office/drawing/2016/5/11/chartex" xmlns:cx6="http://schemas.microsoft.com/office/drawing/2016/5/12/chartex" xmlns:cx7="http://schemas.microsoft.com/office/drawing/2016/5/13/chartex" xmlns:cx8="http://schemas.microsoft.com/office/drawing/2016/5/14/chartex" xmlns:mc="http://schemas.openxmlformats.org/markup-compatibility/2006" xmlns:aink="http://schemas.microsoft.com/office/drawing/2016/ink" xmlns:am3d="http://schemas.microsoft.com/office/drawing/2017/model3d" xmlns:o="urn:schemas-microsoft-com:office:office" xmlns:r="http://schemas.openxmlformats.org/officeDocument/2006/relationships" xmlns:m="http://schemas.openxmlformats.org/officeDocument/2006/math" xmlns:v="urn:schemas-microsoft-com:vml" xmlns:wp14="http://schemas.microsoft.com/office/word/2010/wordprocessingDrawing" xmlns:wp="http://schemas.openxmlformats.org/drawingml/2006/wordprocessingDrawing" xmlns:w10="urn:schemas-microsoft-com:office:word" xmlns:w="http://schemas.openxmlformats.org/wordprocessingml/2006/main" xmlns:w14="http://schemas.microsoft.com/office/word/2010/wordml" xmlns:w15="http://schemas.microsoft.com/office/word/2012/wordml" xmlns:w16cex="http://schemas.microsoft.com/office/word/2018/wordml/cex" xmlns:w16cid="http://schemas.microsoft.com/office/word/2016/wordml/cid" xmlns:w16="http://schemas.microsoft.com/office/word/2018/wordml" xmlns:w16sdtdh="http://schemas.microsoft.com/office/word/2020/wordml/sdtdatahash" xmlns:w16se="http://schemas.microsoft.com/office/word/2015/wordml/symex" xmlns:wpg="http://schemas.microsoft.com/office/word/2010/wordprocessingGroup" xmlns:wpi="http://schemas.microsoft.com/office/word/2010/wordprocessingInk" xmlns:wne="http://schemas.microsoft.com/office/word/2006/wordml" xmlns:wps="http://schemas.microsoft.com/office/word/2010/wordprocessingShape" mc:Ignorable="w14 w15 w16se w16cid w16 w16cex w16sdtdh wp14">
+<w:document xmlns:wpc="http://schemas.microsoft.com/office/word/2010/wordprocessingCanvas" xmlns:cx="http://schemas.microsoft.com/office/drawing/2014/chartex" xmlns:cx1="http://schemas.microsoft.com/office/drawing/2015/9/8/chartex" xmlns:cx2="http://schemas.microsoft.com/office/drawing/2015/10/21/chartex" xmlns:cx3="http://schemas.microsoft.com/office/drawing/2016/5/9/chartex" xmlns:cx4="http://schemas.microsoft.com/office/drawing/2016/5/10/chartex" xmlns:cx5="http://schemas.microsoft.com/office/drawing/2016/5/11/chartex" xmlns:cx6="http://schemas.microsoft.com/office/drawing/2016/5/12/chartex" xmlns:cx7="http://schemas.microsoft.com/office/drawing/2016/5/13/chartex" xmlns:cx8="http://schemas.microsoft.com/office/drawing/2016/5/14/chartex" xmlns:mc="http://schemas.openxmlformats.org/markup-compatibility/2006" xmlns:aink="http://schemas.microsoft.com/office/drawing/2016/ink" xmlns:am3d="http://schemas.microsoft.com/office/drawing/2017/model3d" xmlns:o="urn:schemas-microsoft-com:office:office" xmlns:oel="http://schemas.microsoft.com/office/2019/extlst" xmlns:r="http://schemas.openxmlformats.org/officeDocument/2006/relationships" xmlns:m="http://schemas.openxmlformats.org/officeDocument/2006/math" xmlns:v="urn:schemas-microsoft-com:vml" xmlns:wp14="http://schemas.microsoft.com/office/word/2010/wordprocessingDrawing" xmlns:wp="http://schemas.openxmlformats.org/drawingml/2006/wordprocessingDrawing" xmlns:w10="urn:schemas-microsoft-com:office:word" xmlns:w="http://schemas.openxmlformats.org/wordprocessingml/2006/main" xmlns:w14="http://schemas.microsoft.com/office/word/2010/wordml" xmlns:w15="http://schemas.microsoft.com/office/word/2012/wordml" xmlns:w16cex="http://schemas.microsoft.com/office/word/2018/wordml/cex" xmlns:w16cid="http://schemas.microsoft.com/office/word/2016/wordml/cid" xmlns:w16="http://schemas.microsoft.com/office/word/2018/wordml" xmlns:w16du="http://schemas.microsoft.com/office/word/2023/wordml/word16du" xmlns:w16sdtdh="http://schemas.microsoft.com/office/word/2020/wordml/sdtdatahash" xmlns:w16se="http://schemas.microsoft.com/office/word/2015/wordml/symex" xmlns:wpg="http://schemas.microsoft.com/office/word/2010/wordprocessingGroup" xmlns:wpi="http://schemas.microsoft.com/office/word/2010/wordprocessingInk" xmlns:wne="http://schemas.microsoft.com/office/word/2006/wordml" xmlns:wps="http://schemas.microsoft.com/office/word/2010/wordprocessingShape" mc:Ignorable="w14 w15 w16se w16cid w16 w16cex w16sdtdh w16du wp14">
   <w:body>
     <w:p>
       <w:pPr>
@@ -21,34 +21,28 @@
         <w:rPr>
           <w:rFonts w:ascii="Times New Roman" w:eastAsia="微軟正黑體" w:hAnsi="Times New Roman"/>
           <w:b/>
-          <w:sz w:val="40"/>
-          <w:szCs w:val="40"/>
-        </w:rPr>
-      </w:pPr>
-    </w:p>
-    <w:p>
-      <w:pPr>
-        <w:widowControl/>
-        <w:jc w:val="center"/>
-        <w:rPr>
-          <w:rFonts w:ascii="Times New Roman" w:eastAsia="微軟正黑體" w:hAnsi="Times New Roman"/>
+          <w:sz w:val="44"/>
+          <w:szCs w:val="44"/>
+        </w:rPr>
+      </w:pPr>
+      <w:r>
+        <w:rPr>
+          <w:rFonts w:ascii="Times New Roman" w:eastAsia="微軟正黑體" w:hAnsi="Times New Roman" w:hint="eastAsia"/>
           <w:b/>
-          <w:sz w:val="40"/>
-          <w:szCs w:val="40"/>
-        </w:rPr>
-      </w:pPr>
-    </w:p>
-    <w:p>
-      <w:pPr>
-        <w:widowControl/>
-        <w:jc w:val="center"/>
+          <w:sz w:val="44"/>
+          <w:szCs w:val="44"/>
+        </w:rPr>
+        <w:t>20</w:t>
+      </w:r>
+      <w:r>
         <w:rPr>
           <w:rFonts w:ascii="Times New Roman" w:eastAsia="微軟正黑體" w:hAnsi="Times New Roman"/>
           <w:b/>
           <w:sz w:val="44"/>
           <w:szCs w:val="44"/>
         </w:rPr>
-      </w:pPr>
+        <w:t>24</w:t>
+      </w:r>
       <w:r>
         <w:rPr>
           <w:rFonts w:ascii="Times New Roman" w:eastAsia="微軟正黑體" w:hAnsi="Times New Roman" w:hint="eastAsia"/>
@@ -56,17 +50,38 @@
           <w:sz w:val="44"/>
           <w:szCs w:val="44"/>
         </w:rPr>
-        <w:t>20</w:t>
-      </w:r>
-      <w:r>
+        <w:t>年第十四屆</w:t>
+      </w:r>
+      <w:r>
+        <w:rPr>
+          <w:rFonts w:ascii="Times New Roman" w:eastAsia="微軟正黑體" w:hAnsi="Times New Roman" w:hint="eastAsia"/>
+          <w:b/>
+          <w:sz w:val="44"/>
+          <w:szCs w:val="44"/>
+        </w:rPr>
+        <w:t>全國大專</w:t>
+      </w:r>
+      <w:r>
+        <w:rPr>
+          <w:rFonts w:ascii="Times New Roman" w:eastAsia="微軟正黑體" w:hAnsi="Times New Roman" w:hint="eastAsia"/>
+          <w:b/>
+          <w:sz w:val="44"/>
+          <w:szCs w:val="44"/>
+        </w:rPr>
+        <w:t>校院</w:t>
+      </w:r>
+    </w:p>
+    <w:p>
+      <w:pPr>
+        <w:widowControl/>
+        <w:jc w:val="center"/>
         <w:rPr>
           <w:rFonts w:ascii="Times New Roman" w:eastAsia="微軟正黑體" w:hAnsi="Times New Roman"/>
           <w:b/>
           <w:sz w:val="44"/>
           <w:szCs w:val="44"/>
         </w:rPr>
-        <w:t>24</w:t>
-      </w:r>
+      </w:pPr>
       <w:r>
         <w:rPr>
           <w:rFonts w:ascii="Times New Roman" w:eastAsia="微軟正黑體" w:hAnsi="Times New Roman" w:hint="eastAsia"/>
@@ -74,8 +89,9 @@
           <w:sz w:val="44"/>
           <w:szCs w:val="44"/>
         </w:rPr>
-        <w:t>全國大專</w:t>
-      </w:r>
+        <w:t>倫理個案</w:t>
+      </w:r>
+      <w:proofErr w:type="gramStart"/>
       <w:r>
         <w:rPr>
           <w:rFonts w:ascii="Times New Roman" w:eastAsia="微軟正黑體" w:hAnsi="Times New Roman" w:hint="eastAsia"/>
@@ -83,8 +99,9 @@
           <w:sz w:val="44"/>
           <w:szCs w:val="44"/>
         </w:rPr>
-        <w:t>校院</w:t>
-      </w:r>
+        <w:t>分析暨微電影</w:t>
+      </w:r>
+      <w:proofErr w:type="gramEnd"/>
       <w:r>
         <w:rPr>
           <w:rFonts w:ascii="Times New Roman" w:eastAsia="微軟正黑體" w:hAnsi="Times New Roman" w:hint="eastAsia"/>
@@ -92,7 +109,7 @@
           <w:sz w:val="44"/>
           <w:szCs w:val="44"/>
         </w:rPr>
-        <w:t>倫理個案分析暨微電影競賽</w:t>
+        <w:t>競賽</w:t>
       </w:r>
     </w:p>
     <w:p>
@@ -113,7 +130,7 @@
           <w:sz w:val="44"/>
           <w:szCs w:val="44"/>
         </w:rPr>
-        <w:t>個案分析</w:t>
+        <w:t>倫理</w:t>
       </w:r>
       <w:r>
         <w:rPr>
@@ -122,7 +139,16 @@
           <w:sz w:val="44"/>
           <w:szCs w:val="44"/>
         </w:rPr>
-        <w:t>組</w:t>
+        <w:t>個案分析</w:t>
+      </w:r>
+      <w:r>
+        <w:rPr>
+          <w:rFonts w:ascii="Times New Roman" w:eastAsia="微軟正黑體" w:hAnsi="Times New Roman" w:hint="eastAsia"/>
+          <w:b/>
+          <w:sz w:val="44"/>
+          <w:szCs w:val="44"/>
+        </w:rPr>
+        <w:t>企劃書</w:t>
       </w:r>
     </w:p>
     <w:p>
@@ -142,6 +168,18 @@
         <w:widowControl/>
         <w:jc w:val="center"/>
         <w:rPr>
+          <w:rFonts w:ascii="Times New Roman" w:eastAsia="微軟正黑體" w:hAnsi="Times New Roman" w:hint="eastAsia"/>
+          <w:b/>
+          <w:sz w:val="48"/>
+          <w:szCs w:val="48"/>
+        </w:rPr>
+      </w:pPr>
+    </w:p>
+    <w:p>
+      <w:pPr>
+        <w:widowControl/>
+        <w:jc w:val="center"/>
+        <w:rPr>
           <w:rFonts w:ascii="Times New Roman" w:eastAsia="微軟正黑體" w:hAnsi="Times New Roman"/>
           <w:b/>
           <w:sz w:val="44"/>
@@ -155,7 +193,7 @@
           <w:sz w:val="44"/>
           <w:szCs w:val="44"/>
         </w:rPr>
-        <w:t>（</w:t>
+        <w:t>個案名稱：</w:t>
       </w:r>
       <w:r>
         <w:rPr>
@@ -164,25 +202,7 @@
           <w:sz w:val="44"/>
           <w:szCs w:val="44"/>
         </w:rPr>
-        <w:t>個案</w:t>
-      </w:r>
-      <w:r>
-        <w:rPr>
-          <w:rFonts w:ascii="Times New Roman" w:eastAsia="微軟正黑體" w:hAnsi="Times New Roman" w:hint="eastAsia"/>
-          <w:b/>
-          <w:sz w:val="44"/>
-          <w:szCs w:val="44"/>
-        </w:rPr>
-        <w:t>題目</w:t>
-      </w:r>
-      <w:r>
-        <w:rPr>
-          <w:rFonts w:ascii="Times New Roman" w:eastAsia="微軟正黑體" w:hAnsi="Times New Roman" w:hint="eastAsia"/>
-          <w:b/>
-          <w:sz w:val="44"/>
-          <w:szCs w:val="44"/>
-        </w:rPr>
-        <w:t>）</w:t>
+        <w:t>○○○</w:t>
       </w:r>
     </w:p>
     <w:p>
@@ -200,18 +220,6 @@
     <w:p>
       <w:pPr>
         <w:widowControl/>
-        <w:jc w:val="center"/>
-        <w:rPr>
-          <w:rFonts w:ascii="Times New Roman" w:eastAsia="微軟正黑體" w:hAnsi="Times New Roman"/>
-          <w:b/>
-          <w:sz w:val="48"/>
-          <w:szCs w:val="48"/>
-        </w:rPr>
-      </w:pPr>
-    </w:p>
-    <w:p>
-      <w:pPr>
-        <w:widowControl/>
         <w:rPr>
           <w:rFonts w:ascii="Times New Roman" w:eastAsia="微軟正黑體" w:hAnsi="Times New Roman"/>
           <w:b/>
@@ -382,19 +390,50 @@
         <w:widowControl/>
         <w:rPr>
           <w:rFonts w:ascii="Times New Roman" w:eastAsia="微軟正黑體" w:hAnsi="Times New Roman"/>
-          <w:kern w:val="0"/>
-          <w:sz w:val="32"/>
-          <w:szCs w:val="24"/>
-        </w:rPr>
-      </w:pPr>
-      <w:r>
-        <w:rPr>
-          <w:rFonts w:ascii="Times New Roman" w:eastAsia="微軟正黑體" w:hAnsi="Times New Roman"/>
-          <w:sz w:val="32"/>
-          <w:szCs w:val="24"/>
-        </w:rPr>
-        <w:br w:type="page"/>
-      </w:r>
+          <w:color w:val="FF0000"/>
+          <w:sz w:val="28"/>
+          <w:szCs w:val="28"/>
+        </w:rPr>
+      </w:pPr>
+      <w:r>
+        <w:rPr>
+          <w:rFonts w:ascii="Times New Roman" w:eastAsia="微軟正黑體" w:hAnsi="Times New Roman" w:hint="eastAsia"/>
+          <w:color w:val="FF0000"/>
+          <w:sz w:val="28"/>
+          <w:szCs w:val="28"/>
+        </w:rPr>
+        <w:t>（</w:t>
+      </w:r>
+      <w:r>
+        <w:rPr>
+          <w:rFonts w:ascii="Times New Roman" w:eastAsia="微軟正黑體" w:hAnsi="Times New Roman" w:hint="eastAsia"/>
+          <w:color w:val="FF0000"/>
+          <w:sz w:val="28"/>
+          <w:szCs w:val="28"/>
+        </w:rPr>
+        <w:t>PDF</w:t>
+      </w:r>
+      <w:r>
+        <w:rPr>
+          <w:rFonts w:ascii="Times New Roman" w:eastAsia="微軟正黑體" w:hAnsi="Times New Roman" w:hint="eastAsia"/>
+          <w:color w:val="FF0000"/>
+          <w:sz w:val="28"/>
+          <w:szCs w:val="28"/>
+        </w:rPr>
+        <w:t>檔，封面與內文請勿出現組別、組員姓名、科系等相關資料）</w:t>
+      </w:r>
+    </w:p>
+    <w:p>
+      <w:pPr>
+        <w:widowControl/>
+        <w:ind w:firstLineChars="500" w:firstLine="1800"/>
+        <w:rPr>
+          <w:rFonts w:ascii="Times New Roman" w:eastAsia="微軟正黑體" w:hAnsi="Times New Roman" w:hint="eastAsia"/>
+          <w:b/>
+          <w:sz w:val="36"/>
+          <w:szCs w:val="36"/>
+        </w:rPr>
+      </w:pPr>
     </w:p>
     <w:p>
       <w:pPr>
@@ -1116,49 +1155,7 @@
           <w:rFonts w:ascii="Times New Roman" w:eastAsia="微軟正黑體" w:hAnsi="微軟正黑體" w:hint="eastAsia"/>
           <w:szCs w:val="24"/>
         </w:rPr>
-        <w:t>識別身份之相關資訊</w:t>
-      </w:r>
-      <w:r>
-        <w:rPr>
-          <w:rFonts w:ascii="Times New Roman" w:eastAsia="微軟正黑體" w:hAnsi="微軟正黑體" w:hint="eastAsia"/>
-          <w:szCs w:val="24"/>
-        </w:rPr>
-        <w:t>，違反規定者</w:t>
-      </w:r>
-      <w:r>
-        <w:rPr>
-          <w:rFonts w:ascii="Times New Roman" w:eastAsia="微軟正黑體" w:hAnsi="微軟正黑體" w:hint="eastAsia"/>
-          <w:szCs w:val="24"/>
-        </w:rPr>
-        <w:t>，</w:t>
-      </w:r>
-      <w:r>
-        <w:rPr>
-          <w:rFonts w:ascii="Times New Roman" w:eastAsia="微軟正黑體" w:hAnsi="微軟正黑體" w:hint="eastAsia"/>
-          <w:szCs w:val="24"/>
-        </w:rPr>
-        <w:t>將予以</w:t>
-      </w:r>
-      <w:r>
-        <w:rPr>
-          <w:rFonts w:ascii="Times New Roman" w:eastAsia="微軟正黑體" w:hAnsi="微軟正黑體" w:hint="eastAsia"/>
-          <w:szCs w:val="24"/>
-        </w:rPr>
-        <w:t>扣分</w:t>
-      </w:r>
-      <w:r>
-        <w:rPr>
-          <w:rFonts w:ascii="Times New Roman" w:eastAsia="微軟正黑體" w:hAnsi="Times New Roman" w:hint="eastAsia"/>
-          <w:szCs w:val="24"/>
-        </w:rPr>
-        <w:t>20%</w:t>
-      </w:r>
-      <w:r>
-        <w:rPr>
-          <w:rFonts w:ascii="Times New Roman" w:eastAsia="微軟正黑體" w:hAnsi="微軟正黑體" w:hint="eastAsia"/>
-          <w:szCs w:val="24"/>
-        </w:rPr>
-        <w:t>。</w:t>
+        <w:t>識別身份之相關資訊。</w:t>
       </w:r>
     </w:p>
     <w:p>
@@ -1182,7 +1179,23 @@
           <w:rFonts w:ascii="Times New Roman" w:eastAsia="微軟正黑體" w:hAnsi="微軟正黑體" w:hint="eastAsia"/>
           <w:szCs w:val="24"/>
         </w:rPr>
-        <w:t>頁首於左上角設定格式（組別編號：</w:t>
+        <w:t>頁首於左上角設定格式</w:t>
+      </w:r>
+      <w:proofErr w:type="gramStart"/>
+      <w:r>
+        <w:rPr>
+          <w:rFonts w:ascii="Times New Roman" w:eastAsia="微軟正黑體" w:hAnsi="微軟正黑體" w:hint="eastAsia"/>
+          <w:szCs w:val="24"/>
+        </w:rPr>
+        <w:t>（</w:t>
+      </w:r>
+      <w:proofErr w:type="gramEnd"/>
+      <w:r>
+        <w:rPr>
+          <w:rFonts w:ascii="Times New Roman" w:eastAsia="微軟正黑體" w:hAnsi="微軟正黑體" w:hint="eastAsia"/>
+          <w:szCs w:val="24"/>
+        </w:rPr>
+        <w:t>組別編號：</w:t>
       </w:r>
       <w:r>
         <w:rPr>
@@ -1191,12 +1204,37 @@
         </w:rPr>
         <w:t>○○○</w:t>
       </w:r>
+      <w:proofErr w:type="gramStart"/>
       <w:r>
         <w:rPr>
           <w:rFonts w:ascii="Times New Roman" w:eastAsia="微軟正黑體" w:hAnsi="微軟正黑體" w:hint="eastAsia"/>
           <w:szCs w:val="24"/>
         </w:rPr>
-        <w:t>），頁碼請設定於頁尾置中。</w:t>
+        <w:t>）</w:t>
+      </w:r>
+      <w:proofErr w:type="gramEnd"/>
+      <w:r>
+        <w:rPr>
+          <w:rFonts w:ascii="Times New Roman" w:eastAsia="微軟正黑體" w:hAnsi="微軟正黑體" w:hint="eastAsia"/>
+          <w:szCs w:val="24"/>
+        </w:rPr>
+        <w:t>，頁碼請設定於</w:t>
+      </w:r>
+      <w:proofErr w:type="gramStart"/>
+      <w:r>
+        <w:rPr>
+          <w:rFonts w:ascii="Times New Roman" w:eastAsia="微軟正黑體" w:hAnsi="微軟正黑體" w:hint="eastAsia"/>
+          <w:szCs w:val="24"/>
+        </w:rPr>
+        <w:t>頁尾置中</w:t>
+      </w:r>
+      <w:proofErr w:type="gramEnd"/>
+      <w:r>
+        <w:rPr>
+          <w:rFonts w:ascii="Times New Roman" w:eastAsia="微軟正黑體" w:hAnsi="微軟正黑體" w:hint="eastAsia"/>
+          <w:szCs w:val="24"/>
+        </w:rPr>
+        <w:t>。</w:t>
       </w:r>
     </w:p>
     <w:p>
@@ -1295,70 +1333,65 @@
         <w:pStyle w:val="a8"/>
         <w:numPr>
           <w:ilvl w:val="0"/>
-          <w:numId w:val="24"/>
+          <w:numId w:val="25"/>
         </w:numPr>
         <w:spacing w:line="400" w:lineRule="exact"/>
-        <w:ind w:leftChars="0"/>
-        <w:jc w:val="both"/>
-        <w:outlineLvl w:val="0"/>
-        <w:rPr>
-          <w:rFonts w:ascii="Times New Roman" w:eastAsia="微軟正黑體" w:hAnsi="Times New Roman"/>
-          <w:szCs w:val="24"/>
-        </w:rPr>
-      </w:pPr>
-      <w:r>
+        <w:ind w:leftChars="0" w:left="709" w:hanging="198"/>
         <w:rPr>
           <w:rFonts w:ascii="Times New Roman" w:eastAsia="微軟正黑體" w:hAnsi="微軟正黑體" w:hint="eastAsia"/>
           <w:szCs w:val="24"/>
         </w:rPr>
-        <w:t>封面頁存一個檔案。檔名命名格式：</w:t>
-      </w:r>
+      </w:pPr>
       <w:r>
         <w:rPr>
           <w:rFonts w:ascii="Times New Roman" w:eastAsia="微軟正黑體" w:hAnsi="微軟正黑體" w:hint="eastAsia"/>
-          <w:b/>
-          <w:szCs w:val="24"/>
-        </w:rPr>
-        <w:t>封面頁</w:t>
-      </w:r>
-      <w:r>
-        <w:rPr>
-          <w:rFonts w:ascii="Times New Roman" w:eastAsia="微軟正黑體" w:hAnsi="Times New Roman" w:hint="eastAsia"/>
-          <w:b/>
-          <w:szCs w:val="24"/>
-        </w:rPr>
-        <w:t>_</w:t>
+          <w:szCs w:val="24"/>
+        </w:rPr>
+        <w:t>WORD</w:t>
       </w:r>
       <w:r>
         <w:rPr>
           <w:rFonts w:ascii="Times New Roman" w:eastAsia="微軟正黑體" w:hAnsi="微軟正黑體" w:hint="eastAsia"/>
-          <w:b/>
-          <w:szCs w:val="24"/>
-        </w:rPr>
-        <w:t>組別編號</w:t>
-      </w:r>
+          <w:szCs w:val="24"/>
+        </w:rPr>
+        <w:t>檔：</w:t>
+      </w:r>
+      <w:proofErr w:type="gramStart"/>
       <w:r>
         <w:rPr>
           <w:rFonts w:ascii="Times New Roman" w:eastAsia="微軟正黑體" w:hAnsi="微軟正黑體" w:hint="eastAsia"/>
           <w:szCs w:val="24"/>
         </w:rPr>
+        <w:t>封面頁需</w:t>
+      </w:r>
+      <w:r>
+        <w:rPr>
+          <w:rFonts w:ascii="Times New Roman" w:eastAsia="微軟正黑體" w:hAnsi="微軟正黑體" w:hint="eastAsia"/>
+          <w:szCs w:val="24"/>
+        </w:rPr>
+        <w:t>標示</w:t>
+      </w:r>
+      <w:proofErr w:type="gramEnd"/>
+      <w:r>
+        <w:rPr>
+          <w:rFonts w:ascii="Times New Roman" w:eastAsia="微軟正黑體" w:hAnsi="微軟正黑體" w:hint="eastAsia"/>
+          <w:szCs w:val="24"/>
+        </w:rPr>
+        <w:t>組別與組員姓名相關資料</w:t>
+      </w:r>
+      <w:r>
+        <w:rPr>
+          <w:rFonts w:ascii="Times New Roman" w:eastAsia="微軟正黑體" w:hAnsi="微軟正黑體" w:hint="eastAsia"/>
+          <w:szCs w:val="24"/>
+        </w:rPr>
         <w:t>，</w:t>
       </w:r>
       <w:r>
         <w:rPr>
           <w:rFonts w:ascii="Times New Roman" w:eastAsia="微軟正黑體" w:hAnsi="微軟正黑體" w:hint="eastAsia"/>
-          <w:b/>
-          <w:szCs w:val="24"/>
-        </w:rPr>
-        <w:t>例：封面頁</w:t>
-      </w:r>
-      <w:r>
-        <w:rPr>
-          <w:rFonts w:ascii="Times New Roman" w:eastAsia="微軟正黑體" w:hAnsi="Times New Roman" w:hint="eastAsia"/>
-          <w:b/>
-          <w:szCs w:val="24"/>
-        </w:rPr>
-        <w:t>_A01</w:t>
+          <w:szCs w:val="24"/>
+        </w:rPr>
+        <w:t>內文請勿出現組別、組員姓名、科系等相關資料。</w:t>
       </w:r>
     </w:p>
     <w:p>
@@ -1366,116 +1399,45 @@
         <w:pStyle w:val="a8"/>
         <w:numPr>
           <w:ilvl w:val="0"/>
-          <w:numId w:val="24"/>
+          <w:numId w:val="25"/>
         </w:numPr>
         <w:spacing w:line="400" w:lineRule="exact"/>
-        <w:ind w:leftChars="0"/>
-        <w:jc w:val="both"/>
-        <w:outlineLvl w:val="0"/>
-        <w:rPr>
-          <w:rFonts w:ascii="Times New Roman" w:eastAsia="微軟正黑體" w:hAnsi="Times New Roman"/>
-          <w:szCs w:val="24"/>
-        </w:rPr>
-      </w:pPr>
-      <w:r>
-        <w:rPr>
-          <w:rFonts w:ascii="Times New Roman" w:eastAsia="微軟正黑體" w:hAnsi="微軟正黑體" w:hint="eastAsia"/>
-          <w:szCs w:val="24"/>
-        </w:rPr>
-        <w:t>個案</w:t>
-      </w:r>
-      <w:r>
-        <w:rPr>
-          <w:rFonts w:ascii="Times New Roman" w:eastAsia="微軟正黑體" w:hAnsi="微軟正黑體" w:hint="eastAsia"/>
-          <w:szCs w:val="24"/>
-        </w:rPr>
-        <w:t>報告</w:t>
-      </w:r>
-      <w:r>
-        <w:rPr>
-          <w:rFonts w:ascii="Times New Roman" w:eastAsia="微軟正黑體" w:hAnsi="微軟正黑體" w:hint="eastAsia"/>
-          <w:szCs w:val="24"/>
-        </w:rPr>
-        <w:t>內容（非封面頁之內容）存一個檔案。</w:t>
-      </w:r>
-      <w:r>
-        <w:rPr>
-          <w:rFonts w:ascii="Times New Roman" w:eastAsia="微軟正黑體" w:hAnsi="微軟正黑體" w:hint="eastAsia"/>
-          <w:szCs w:val="24"/>
-        </w:rPr>
-        <w:t>檔名命名格式：</w:t>
-      </w:r>
-      <w:r>
-        <w:rPr>
-          <w:rFonts w:ascii="Times New Roman" w:eastAsia="微軟正黑體" w:hAnsi="Times New Roman" w:hint="eastAsia"/>
-          <w:b/>
-          <w:szCs w:val="24"/>
-        </w:rPr>
-        <w:t>case</w:t>
-      </w:r>
-      <w:r>
-        <w:rPr>
-          <w:rFonts w:ascii="Times New Roman" w:eastAsia="微軟正黑體" w:hAnsi="Times New Roman" w:hint="eastAsia"/>
-          <w:b/>
-          <w:szCs w:val="24"/>
-        </w:rPr>
-        <w:t>○</w:t>
-      </w:r>
-      <w:r>
-        <w:rPr>
-          <w:rFonts w:ascii="Times New Roman" w:eastAsia="微軟正黑體" w:hAnsi="Times New Roman" w:hint="eastAsia"/>
-          <w:b/>
-          <w:szCs w:val="24"/>
-        </w:rPr>
-        <w:t>_</w:t>
-      </w:r>
-      <w:r>
-        <w:rPr>
-          <w:rFonts w:ascii="Times New Roman" w:eastAsia="微軟正黑體" w:hAnsi="微軟正黑體" w:hint="eastAsia"/>
-          <w:b/>
-          <w:szCs w:val="24"/>
-        </w:rPr>
-        <w:t>組別編號</w:t>
-      </w:r>
-      <w:r>
-        <w:rPr>
-          <w:rFonts w:ascii="Times New Roman" w:eastAsia="微軟正黑體" w:hAnsi="微軟正黑體" w:hint="eastAsia"/>
-          <w:szCs w:val="24"/>
-        </w:rPr>
-        <w:t>，</w:t>
-      </w:r>
-      <w:r>
-        <w:rPr>
-          <w:rFonts w:ascii="Times New Roman" w:eastAsia="微軟正黑體" w:hAnsi="微軟正黑體" w:hint="eastAsia"/>
-          <w:b/>
-          <w:szCs w:val="24"/>
-        </w:rPr>
-        <w:t>例：</w:t>
-      </w:r>
-      <w:r>
-        <w:rPr>
-          <w:rFonts w:ascii="Times New Roman" w:eastAsia="微軟正黑體" w:hAnsi="Times New Roman" w:hint="eastAsia"/>
-          <w:b/>
-          <w:szCs w:val="24"/>
-        </w:rPr>
-        <w:t>case1_A01</w:t>
-      </w:r>
-      <w:r>
-        <w:rPr>
-          <w:rFonts w:ascii="Times New Roman" w:eastAsia="微軟正黑體" w:hAnsi="微軟正黑體" w:hint="eastAsia"/>
-          <w:szCs w:val="24"/>
-        </w:rPr>
-        <w:t>。</w:t>
-      </w:r>
-    </w:p>
-    <w:p>
-      <w:pPr>
-        <w:spacing w:line="400" w:lineRule="exact"/>
+        <w:ind w:leftChars="0" w:left="851" w:hanging="284"/>
         <w:rPr>
           <w:rFonts w:ascii="Times New Roman" w:eastAsia="微軟正黑體" w:hAnsi="Times New Roman"/>
           <w:b/>
         </w:rPr>
       </w:pPr>
+      <w:r>
+        <w:rPr>
+          <w:rFonts w:ascii="Times New Roman" w:eastAsia="微軟正黑體" w:hAnsi="微軟正黑體" w:hint="eastAsia"/>
+          <w:szCs w:val="24"/>
+        </w:rPr>
+        <w:t>PDF</w:t>
+      </w:r>
+      <w:r>
+        <w:rPr>
+          <w:rFonts w:ascii="Times New Roman" w:eastAsia="微軟正黑體" w:hAnsi="微軟正黑體" w:hint="eastAsia"/>
+          <w:szCs w:val="24"/>
+        </w:rPr>
+        <w:t>檔：封面與</w:t>
+      </w:r>
+      <w:bookmarkStart w:id="0" w:name="_Hlk176557903"/>
+      <w:r>
+        <w:rPr>
+          <w:rFonts w:ascii="Times New Roman" w:eastAsia="微軟正黑體" w:hAnsi="微軟正黑體" w:hint="eastAsia"/>
+          <w:szCs w:val="24"/>
+        </w:rPr>
+        <w:t>內文請勿出現組別、組員姓名、科系等相關資料</w:t>
+      </w:r>
+      <w:bookmarkEnd w:id="0"/>
+      <w:r>
+        <w:rPr>
+          <w:rFonts w:ascii="Times New Roman" w:eastAsia="微軟正黑體" w:hAnsi="微軟正黑體" w:hint="eastAsia"/>
+          <w:szCs w:val="24"/>
+        </w:rPr>
+        <w:t>。</w:t>
+      </w:r>
     </w:p>
     <w:sectPr>
       <w:footerReference w:type="default" r:id="rId10"/>
@@ -1492,7 +1454,7 @@
 </file>
 
 <file path=word/endnotes.xml><?xml version="1.0" encoding="utf-8"?>
-<w:endnotes xmlns:wpc="http://schemas.microsoft.com/office/word/2010/wordprocessingCanvas" xmlns:cx="http://schemas.microsoft.com/office/drawing/2014/chartex" xmlns:cx1="http://schemas.microsoft.com/office/drawing/2015/9/8/chartex" xmlns:cx2="http://schemas.microsoft.com/office/drawing/2015/10/21/chartex" xmlns:cx3="http://schemas.microsoft.com/office/drawing/2016/5/9/chartex" xmlns:cx4="http://schemas.microsoft.com/office/drawing/2016/5/10/chartex" xmlns:cx5="http://schemas.microsoft.com/office/drawing/2016/5/11/chartex" xmlns:cx6="http://schemas.microsoft.com/office/drawing/2016/5/12/chartex" xmlns:cx7="http://schemas.microsoft.com/office/drawing/2016/5/13/chartex" xmlns:cx8="http://schemas.microsoft.com/office/drawing/2016/5/14/chartex" xmlns:mc="http://schemas.openxmlformats.org/markup-compatibility/2006" xmlns:aink="http://schemas.microsoft.com/office/drawing/2016/ink" xmlns:am3d="http://schemas.microsoft.com/office/drawing/2017/model3d" xmlns:o="urn:schemas-microsoft-com:office:office" xmlns:r="http://schemas.openxmlformats.org/officeDocument/2006/relationships" xmlns:m="http://schemas.openxmlformats.org/officeDocument/2006/math" xmlns:v="urn:schemas-microsoft-com:vml" xmlns:wp14="http://schemas.microsoft.com/office/word/2010/wordprocessingDrawing" xmlns:wp="http://schemas.openxmlformats.org/drawingml/2006/wordprocessingDrawing" xmlns:w10="urn:schemas-microsoft-com:office:word" xmlns:w="http://schemas.openxmlformats.org/wordprocessingml/2006/main" xmlns:w14="http://schemas.microsoft.com/office/word/2010/wordml" xmlns:w15="http://schemas.microsoft.com/office/word/2012/wordml" xmlns:w16cex="http://schemas.microsoft.com/office/word/2018/wordml/cex" xmlns:w16cid="http://schemas.microsoft.com/office/word/2016/wordml/cid" xmlns:w16="http://schemas.microsoft.com/office/word/2018/wordml" xmlns:w16sdtdh="http://schemas.microsoft.com/office/word/2020/wordml/sdtdatahash" xmlns:w16se="http://schemas.microsoft.com/office/word/2015/wordml/symex" xmlns:wpg="http://schemas.microsoft.com/office/word/2010/wordprocessingGroup" xmlns:wpi="http://schemas.microsoft.com/office/word/2010/wordprocessingInk" xmlns:wne="http://schemas.microsoft.com/office/word/2006/wordml" xmlns:wps="http://schemas.microsoft.com/office/word/2010/wordprocessingShape" mc:Ignorable="w14 w15 w16se w16cid w16 w16cex w16sdtdh wp14">
+<w:endnotes xmlns:wpc="http://schemas.microsoft.com/office/word/2010/wordprocessingCanvas" xmlns:cx="http://schemas.microsoft.com/office/drawing/2014/chartex" xmlns:cx1="http://schemas.microsoft.com/office/drawing/2015/9/8/chartex" xmlns:cx2="http://schemas.microsoft.com/office/drawing/2015/10/21/chartex" xmlns:cx3="http://schemas.microsoft.com/office/drawing/2016/5/9/chartex" xmlns:cx4="http://schemas.microsoft.com/office/drawing/2016/5/10/chartex" xmlns:cx5="http://schemas.microsoft.com/office/drawing/2016/5/11/chartex" xmlns:cx6="http://schemas.microsoft.com/office/drawing/2016/5/12/chartex" xmlns:cx7="http://schemas.microsoft.com/office/drawing/2016/5/13/chartex" xmlns:cx8="http://schemas.microsoft.com/office/drawing/2016/5/14/chartex" xmlns:mc="http://schemas.openxmlformats.org/markup-compatibility/2006" xmlns:aink="http://schemas.microsoft.com/office/drawing/2016/ink" xmlns:am3d="http://schemas.microsoft.com/office/drawing/2017/model3d" xmlns:o="urn:schemas-microsoft-com:office:office" xmlns:oel="http://schemas.microsoft.com/office/2019/extlst" xmlns:r="http://schemas.openxmlformats.org/officeDocument/2006/relationships" xmlns:m="http://schemas.openxmlformats.org/officeDocument/2006/math" xmlns:v="urn:schemas-microsoft-com:vml" xmlns:wp14="http://schemas.microsoft.com/office/word/2010/wordprocessingDrawing" xmlns:wp="http://schemas.openxmlformats.org/drawingml/2006/wordprocessingDrawing" xmlns:w10="urn:schemas-microsoft-com:office:word" xmlns:w="http://schemas.openxmlformats.org/wordprocessingml/2006/main" xmlns:w14="http://schemas.microsoft.com/office/word/2010/wordml" xmlns:w15="http://schemas.microsoft.com/office/word/2012/wordml" xmlns:w16cex="http://schemas.microsoft.com/office/word/2018/wordml/cex" xmlns:w16cid="http://schemas.microsoft.com/office/word/2016/wordml/cid" xmlns:w16="http://schemas.microsoft.com/office/word/2018/wordml" xmlns:w16du="http://schemas.microsoft.com/office/word/2023/wordml/word16du" xmlns:w16sdtdh="http://schemas.microsoft.com/office/word/2020/wordml/sdtdatahash" xmlns:w16se="http://schemas.microsoft.com/office/word/2015/wordml/symex" xmlns:wpg="http://schemas.microsoft.com/office/word/2010/wordprocessingGroup" xmlns:wpi="http://schemas.microsoft.com/office/word/2010/wordprocessingInk" xmlns:wne="http://schemas.microsoft.com/office/word/2006/wordml" xmlns:wps="http://schemas.microsoft.com/office/word/2010/wordprocessingShape" mc:Ignorable="w14 w15 w16se w16cid w16 w16cex w16sdtdh w16du wp14">
   <w:endnote w:type="separator" w:id="-1">
     <w:p>
       <w:r>
@@ -1511,7 +1473,7 @@
 </file>
 
 <file path=word/footer1.xml><?xml version="1.0" encoding="utf-8"?>
-<w:ftr xmlns:wpc="http://schemas.microsoft.com/office/word/2010/wordprocessingCanvas" xmlns:cx="http://schemas.microsoft.com/office/drawing/2014/chartex" xmlns:cx1="http://schemas.microsoft.com/office/drawing/2015/9/8/chartex" xmlns:cx2="http://schemas.microsoft.com/office/drawing/2015/10/21/chartex" xmlns:cx3="http://schemas.microsoft.com/office/drawing/2016/5/9/chartex" xmlns:cx4="http://schemas.microsoft.com/office/drawing/2016/5/10/chartex" xmlns:cx5="http://schemas.microsoft.com/office/drawing/2016/5/11/chartex" xmlns:cx6="http://schemas.microsoft.com/office/drawing/2016/5/12/chartex" xmlns:cx7="http://schemas.microsoft.com/office/drawing/2016/5/13/chartex" xmlns:cx8="http://schemas.microsoft.com/office/drawing/2016/5/14/chartex" xmlns:mc="http://schemas.openxmlformats.org/markup-compatibility/2006" xmlns:aink="http://schemas.microsoft.com/office/drawing/2016/ink" xmlns:am3d="http://schemas.microsoft.com/office/drawing/2017/model3d" xmlns:o="urn:schemas-microsoft-com:office:office" xmlns:r="http://schemas.openxmlformats.org/officeDocument/2006/relationships" xmlns:m="http://schemas.openxmlformats.org/officeDocument/2006/math" xmlns:v="urn:schemas-microsoft-com:vml" xmlns:wp14="http://schemas.microsoft.com/office/word/2010/wordprocessingDrawing" xmlns:wp="http://schemas.openxmlformats.org/drawingml/2006/wordprocessingDrawing" xmlns:w10="urn:schemas-microsoft-com:office:word" xmlns:w="http://schemas.openxmlformats.org/wordprocessingml/2006/main" xmlns:w14="http://schemas.microsoft.com/office/word/2010/wordml" xmlns:w15="http://schemas.microsoft.com/office/word/2012/wordml" xmlns:w16cex="http://schemas.microsoft.com/office/word/2018/wordml/cex" xmlns:w16cid="http://schemas.microsoft.com/office/word/2016/wordml/cid" xmlns:w16="http://schemas.microsoft.com/office/word/2018/wordml" xmlns:w16sdtdh="http://schemas.microsoft.com/office/word/2020/wordml/sdtdatahash" xmlns:w16se="http://schemas.microsoft.com/office/word/2015/wordml/symex" xmlns:wpg="http://schemas.microsoft.com/office/word/2010/wordprocessingGroup" xmlns:wpi="http://schemas.microsoft.com/office/word/2010/wordprocessingInk" xmlns:wne="http://schemas.microsoft.com/office/word/2006/wordml" xmlns:wps="http://schemas.microsoft.com/office/word/2010/wordprocessingShape" mc:Ignorable="w14 w15 w16se w16cid w16 w16cex w16sdtdh wp14">
+<w:ftr xmlns:wpc="http://schemas.microsoft.com/office/word/2010/wordprocessingCanvas" xmlns:cx="http://schemas.microsoft.com/office/drawing/2014/chartex" xmlns:cx1="http://schemas.microsoft.com/office/drawing/2015/9/8/chartex" xmlns:cx2="http://schemas.microsoft.com/office/drawing/2015/10/21/chartex" xmlns:cx3="http://schemas.microsoft.com/office/drawing/2016/5/9/chartex" xmlns:cx4="http://schemas.microsoft.com/office/drawing/2016/5/10/chartex" xmlns:cx5="http://schemas.microsoft.com/office/drawing/2016/5/11/chartex" xmlns:cx6="http://schemas.microsoft.com/office/drawing/2016/5/12/chartex" xmlns:cx7="http://schemas.microsoft.com/office/drawing/2016/5/13/chartex" xmlns:cx8="http://schemas.microsoft.com/office/drawing/2016/5/14/chartex" xmlns:mc="http://schemas.openxmlformats.org/markup-compatibility/2006" xmlns:aink="http://schemas.microsoft.com/office/drawing/2016/ink" xmlns:am3d="http://schemas.microsoft.com/office/drawing/2017/model3d" xmlns:o="urn:schemas-microsoft-com:office:office" xmlns:oel="http://schemas.microsoft.com/office/2019/extlst" xmlns:r="http://schemas.openxmlformats.org/officeDocument/2006/relationships" xmlns:m="http://schemas.openxmlformats.org/officeDocument/2006/math" xmlns:v="urn:schemas-microsoft-com:vml" xmlns:wp14="http://schemas.microsoft.com/office/word/2010/wordprocessingDrawing" xmlns:wp="http://schemas.openxmlformats.org/drawingml/2006/wordprocessingDrawing" xmlns:w10="urn:schemas-microsoft-com:office:word" xmlns:w="http://schemas.openxmlformats.org/wordprocessingml/2006/main" xmlns:w14="http://schemas.microsoft.com/office/word/2010/wordml" xmlns:w15="http://schemas.microsoft.com/office/word/2012/wordml" xmlns:w16cex="http://schemas.microsoft.com/office/word/2018/wordml/cex" xmlns:w16cid="http://schemas.microsoft.com/office/word/2016/wordml/cid" xmlns:w16="http://schemas.microsoft.com/office/word/2018/wordml" xmlns:w16du="http://schemas.microsoft.com/office/word/2023/wordml/word16du" xmlns:w16sdtdh="http://schemas.microsoft.com/office/word/2020/wordml/sdtdatahash" xmlns:w16se="http://schemas.microsoft.com/office/word/2015/wordml/symex" xmlns:wpg="http://schemas.microsoft.com/office/word/2010/wordprocessingGroup" xmlns:wpi="http://schemas.microsoft.com/office/word/2010/wordprocessingInk" xmlns:wne="http://schemas.microsoft.com/office/word/2006/wordml" xmlns:wps="http://schemas.microsoft.com/office/word/2010/wordprocessingShape" mc:Ignorable="w14 w15 w16se w16cid w16 w16cex w16sdtdh w16du wp14">
   <w:sdt>
     <w:sdtPr>
       <w:id w:val="-721826780"/>
@@ -1578,7 +1540,7 @@
 </file>
 
 <file path=word/footer2.xml><?xml version="1.0" encoding="utf-8"?>
-<w:ftr xmlns:wpc="http://schemas.microsoft.com/office/word/2010/wordprocessingCanvas" xmlns:cx="http://schemas.microsoft.com/office/drawing/2014/chartex" xmlns:cx1="http://schemas.microsoft.com/office/drawing/2015/9/8/chartex" xmlns:cx2="http://schemas.microsoft.com/office/drawing/2015/10/21/chartex" xmlns:cx3="http://schemas.microsoft.com/office/drawing/2016/5/9/chartex" xmlns:cx4="http://schemas.microsoft.com/office/drawing/2016/5/10/chartex" xmlns:cx5="http://schemas.microsoft.com/office/drawing/2016/5/11/chartex" xmlns:cx6="http://schemas.microsoft.com/office/drawing/2016/5/12/chartex" xmlns:cx7="http://schemas.microsoft.com/office/drawing/2016/5/13/chartex" xmlns:cx8="http://schemas.microsoft.com/office/drawing/2016/5/14/chartex" xmlns:mc="http://schemas.openxmlformats.org/markup-compatibility/2006" xmlns:aink="http://schemas.microsoft.com/office/drawing/2016/ink" xmlns:am3d="http://schemas.microsoft.com/office/drawing/2017/model3d" xmlns:o="urn:schemas-microsoft-com:office:office" xmlns:r="http://schemas.openxmlformats.org/officeDocument/2006/relationships" xmlns:m="http://schemas.openxmlformats.org/officeDocument/2006/math" xmlns:v="urn:schemas-microsoft-com:vml" xmlns:wp14="http://schemas.microsoft.com/office/word/2010/wordprocessingDrawing" xmlns:wp="http://schemas.openxmlformats.org/drawingml/2006/wordprocessingDrawing" xmlns:w10="urn:schemas-microsoft-com:office:word" xmlns:w="http://schemas.openxmlformats.org/wordprocessingml/2006/main" xmlns:w14="http://schemas.microsoft.com/office/word/2010/wordml" xmlns:w15="http://schemas.microsoft.com/office/word/2012/wordml" xmlns:w16cex="http://schemas.microsoft.com/office/word/2018/wordml/cex" xmlns:w16cid="http://schemas.microsoft.com/office/word/2016/wordml/cid" xmlns:w16="http://schemas.microsoft.com/office/word/2018/wordml" xmlns:w16sdtdh="http://schemas.microsoft.com/office/word/2020/wordml/sdtdatahash" xmlns:w16se="http://schemas.microsoft.com/office/word/2015/wordml/symex" xmlns:wpg="http://schemas.microsoft.com/office/word/2010/wordprocessingGroup" xmlns:wpi="http://schemas.microsoft.com/office/word/2010/wordprocessingInk" xmlns:wne="http://schemas.microsoft.com/office/word/2006/wordml" xmlns:wps="http://schemas.microsoft.com/office/word/2010/wordprocessingShape" mc:Ignorable="w14 w15 w16se w16cid w16 w16cex w16sdtdh wp14">
+<w:ftr xmlns:wpc="http://schemas.microsoft.com/office/word/2010/wordprocessingCanvas" xmlns:cx="http://schemas.microsoft.com/office/drawing/2014/chartex" xmlns:cx1="http://schemas.microsoft.com/office/drawing/2015/9/8/chartex" xmlns:cx2="http://schemas.microsoft.com/office/drawing/2015/10/21/chartex" xmlns:cx3="http://schemas.microsoft.com/office/drawing/2016/5/9/chartex" xmlns:cx4="http://schemas.microsoft.com/office/drawing/2016/5/10/chartex" xmlns:cx5="http://schemas.microsoft.com/office/drawing/2016/5/11/chartex" xmlns:cx6="http://schemas.microsoft.com/office/drawing/2016/5/12/chartex" xmlns:cx7="http://schemas.microsoft.com/office/drawing/2016/5/13/chartex" xmlns:cx8="http://schemas.microsoft.com/office/drawing/2016/5/14/chartex" xmlns:mc="http://schemas.openxmlformats.org/markup-compatibility/2006" xmlns:aink="http://schemas.microsoft.com/office/drawing/2016/ink" xmlns:am3d="http://schemas.microsoft.com/office/drawing/2017/model3d" xmlns:o="urn:schemas-microsoft-com:office:office" xmlns:oel="http://schemas.microsoft.com/office/2019/extlst" xmlns:r="http://schemas.openxmlformats.org/officeDocument/2006/relationships" xmlns:m="http://schemas.openxmlformats.org/officeDocument/2006/math" xmlns:v="urn:schemas-microsoft-com:vml" xmlns:wp14="http://schemas.microsoft.com/office/word/2010/wordprocessingDrawing" xmlns:wp="http://schemas.openxmlformats.org/drawingml/2006/wordprocessingDrawing" xmlns:w10="urn:schemas-microsoft-com:office:word" xmlns:w="http://schemas.openxmlformats.org/wordprocessingml/2006/main" xmlns:w14="http://schemas.microsoft.com/office/word/2010/wordml" xmlns:w15="http://schemas.microsoft.com/office/word/2012/wordml" xmlns:w16cex="http://schemas.microsoft.com/office/word/2018/wordml/cex" xmlns:w16cid="http://schemas.microsoft.com/office/word/2016/wordml/cid" xmlns:w16="http://schemas.microsoft.com/office/word/2018/wordml" xmlns:w16du="http://schemas.microsoft.com/office/word/2023/wordml/word16du" xmlns:w16sdtdh="http://schemas.microsoft.com/office/word/2020/wordml/sdtdatahash" xmlns:w16se="http://schemas.microsoft.com/office/word/2015/wordml/symex" xmlns:wpg="http://schemas.microsoft.com/office/word/2010/wordprocessingGroup" xmlns:wpi="http://schemas.microsoft.com/office/word/2010/wordprocessingInk" xmlns:wne="http://schemas.microsoft.com/office/word/2006/wordml" xmlns:wps="http://schemas.microsoft.com/office/word/2010/wordprocessingShape" mc:Ignorable="w14 w15 w16se w16cid w16 w16cex w16sdtdh w16du wp14">
   <w:sdt>
     <w:sdtPr>
       <w:id w:val="-1233853883"/>
@@ -1650,7 +1612,7 @@
 </file>
 
 <file path=word/footnotes.xml><?xml version="1.0" encoding="utf-8"?>
-<w:footnotes xmlns:wpc="http://schemas.microsoft.com/office/word/2010/wordprocessingCanvas" xmlns:cx="http://schemas.microsoft.com/office/drawing/2014/chartex" xmlns:cx1="http://schemas.microsoft.com/office/drawing/2015/9/8/chartex" xmlns:cx2="http://schemas.microsoft.com/office/drawing/2015/10/21/chartex" xmlns:cx3="http://schemas.microsoft.com/office/drawing/2016/5/9/chartex" xmlns:cx4="http://schemas.microsoft.com/office/drawing/2016/5/10/chartex" xmlns:cx5="http://schemas.microsoft.com/office/drawing/2016/5/11/chartex" xmlns:cx6="http://schemas.microsoft.com/office/drawing/2016/5/12/chartex" xmlns:cx7="http://schemas.microsoft.com/office/drawing/2016/5/13/chartex" xmlns:cx8="http://schemas.microsoft.com/office/drawing/2016/5/14/chartex" xmlns:mc="http://schemas.openxmlformats.org/markup-compatibility/2006" xmlns:aink="http://schemas.microsoft.com/office/drawing/2016/ink" xmlns:am3d="http://schemas.microsoft.com/office/drawing/2017/model3d" xmlns:o="urn:schemas-microsoft-com:office:office" xmlns:r="http://schemas.openxmlformats.org/officeDocument/2006/relationships" xmlns:m="http://schemas.openxmlformats.org/officeDocument/2006/math" xmlns:v="urn:schemas-microsoft-com:vml" xmlns:wp14="http://schemas.microsoft.com/office/word/2010/wordprocessingDrawing" xmlns:wp="http://schemas.openxmlformats.org/drawingml/2006/wordprocessingDrawing" xmlns:w10="urn:schemas-microsoft-com:office:word" xmlns:w="http://schemas.openxmlformats.org/wordprocessingml/2006/main" xmlns:w14="http://schemas.microsoft.com/office/word/2010/wordml" xmlns:w15="http://schemas.microsoft.com/office/word/2012/wordml" xmlns:w16cex="http://schemas.microsoft.com/office/word/2018/wordml/cex" xmlns:w16cid="http://schemas.microsoft.com/office/word/2016/wordml/cid" xmlns:w16="http://schemas.microsoft.com/office/word/2018/wordml" xmlns:w16sdtdh="http://schemas.microsoft.com/office/word/2020/wordml/sdtdatahash" xmlns:w16se="http://schemas.microsoft.com/office/word/2015/wordml/symex" xmlns:wpg="http://schemas.microsoft.com/office/word/2010/wordprocessingGroup" xmlns:wpi="http://schemas.microsoft.com/office/word/2010/wordprocessingInk" xmlns:wne="http://schemas.microsoft.com/office/word/2006/wordml" xmlns:wps="http://schemas.microsoft.com/office/word/2010/wordprocessingShape" mc:Ignorable="w14 w15 w16se w16cid w16 w16cex w16sdtdh wp14">
+<w:footnotes xmlns:wpc="http://schemas.microsoft.com/office/word/2010/wordprocessingCanvas" xmlns:cx="http://schemas.microsoft.com/office/drawing/2014/chartex" xmlns:cx1="http://schemas.microsoft.com/office/drawing/2015/9/8/chartex" xmlns:cx2="http://schemas.microsoft.com/office/drawing/2015/10/21/chartex" xmlns:cx3="http://schemas.microsoft.com/office/drawing/2016/5/9/chartex" xmlns:cx4="http://schemas.microsoft.com/office/drawing/2016/5/10/chartex" xmlns:cx5="http://schemas.microsoft.com/office/drawing/2016/5/11/chartex" xmlns:cx6="http://schemas.microsoft.com/office/drawing/2016/5/12/chartex" xmlns:cx7="http://schemas.microsoft.com/office/drawing/2016/5/13/chartex" xmlns:cx8="http://schemas.microsoft.com/office/drawing/2016/5/14/chartex" xmlns:mc="http://schemas.openxmlformats.org/markup-compatibility/2006" xmlns:aink="http://schemas.microsoft.com/office/drawing/2016/ink" xmlns:am3d="http://schemas.microsoft.com/office/drawing/2017/model3d" xmlns:o="urn:schemas-microsoft-com:office:office" xmlns:oel="http://schemas.microsoft.com/office/2019/extlst" xmlns:r="http://schemas.openxmlformats.org/officeDocument/2006/relationships" xmlns:m="http://schemas.openxmlformats.org/officeDocument/2006/math" xmlns:v="urn:schemas-microsoft-com:vml" xmlns:wp14="http://schemas.microsoft.com/office/word/2010/wordprocessingDrawing" xmlns:wp="http://schemas.openxmlformats.org/drawingml/2006/wordprocessingDrawing" xmlns:w10="urn:schemas-microsoft-com:office:word" xmlns:w="http://schemas.openxmlformats.org/wordprocessingml/2006/main" xmlns:w14="http://schemas.microsoft.com/office/word/2010/wordml" xmlns:w15="http://schemas.microsoft.com/office/word/2012/wordml" xmlns:w16cex="http://schemas.microsoft.com/office/word/2018/wordml/cex" xmlns:w16cid="http://schemas.microsoft.com/office/word/2016/wordml/cid" xmlns:w16="http://schemas.microsoft.com/office/word/2018/wordml" xmlns:w16du="http://schemas.microsoft.com/office/word/2023/wordml/word16du" xmlns:w16sdtdh="http://schemas.microsoft.com/office/word/2020/wordml/sdtdatahash" xmlns:w16se="http://schemas.microsoft.com/office/word/2015/wordml/symex" xmlns:wpg="http://schemas.microsoft.com/office/word/2010/wordprocessingGroup" xmlns:wpi="http://schemas.microsoft.com/office/word/2010/wordprocessingInk" xmlns:wne="http://schemas.microsoft.com/office/word/2006/wordml" xmlns:wps="http://schemas.microsoft.com/office/word/2010/wordprocessingShape" mc:Ignorable="w14 w15 w16se w16cid w16 w16cex w16sdtdh w16du wp14">
   <w:footnote w:type="separator" w:id="-1">
     <w:p>
       <w:r>
@@ -1669,7 +1631,7 @@
 </file>
 
 <file path=word/header1.xml><?xml version="1.0" encoding="utf-8"?>
-<w:hdr xmlns:wpc="http://schemas.microsoft.com/office/word/2010/wordprocessingCanvas" xmlns:cx="http://schemas.microsoft.com/office/drawing/2014/chartex" xmlns:cx1="http://schemas.microsoft.com/office/drawing/2015/9/8/chartex" xmlns:cx2="http://schemas.microsoft.com/office/drawing/2015/10/21/chartex" xmlns:cx3="http://schemas.microsoft.com/office/drawing/2016/5/9/chartex" xmlns:cx4="http://schemas.microsoft.com/office/drawing/2016/5/10/chartex" xmlns:cx5="http://schemas.microsoft.com/office/drawing/2016/5/11/chartex" xmlns:cx6="http://schemas.microsoft.com/office/drawing/2016/5/12/chartex" xmlns:cx7="http://schemas.microsoft.com/office/drawing/2016/5/13/chartex" xmlns:cx8="http://schemas.microsoft.com/office/drawing/2016/5/14/chartex" xmlns:mc="http://schemas.openxmlformats.org/markup-compatibility/2006" xmlns:aink="http://schemas.microsoft.com/office/drawing/2016/ink" xmlns:am3d="http://schemas.microsoft.com/office/drawing/2017/model3d" xmlns:o="urn:schemas-microsoft-com:office:office" xmlns:r="http://schemas.openxmlformats.org/officeDocument/2006/relationships" xmlns:m="http://schemas.openxmlformats.org/officeDocument/2006/math" xmlns:v="urn:schemas-microsoft-com:vml" xmlns:wp14="http://schemas.microsoft.com/office/word/2010/wordprocessingDrawing" xmlns:wp="http://schemas.openxmlformats.org/drawingml/2006/wordprocessingDrawing" xmlns:w10="urn:schemas-microsoft-com:office:word" xmlns:w="http://schemas.openxmlformats.org/wordprocessingml/2006/main" xmlns:w14="http://schemas.microsoft.com/office/word/2010/wordml" xmlns:w15="http://schemas.microsoft.com/office/word/2012/wordml" xmlns:w16cex="http://schemas.microsoft.com/office/word/2018/wordml/cex" xmlns:w16cid="http://schemas.microsoft.com/office/word/2016/wordml/cid" xmlns:w16="http://schemas.microsoft.com/office/word/2018/wordml" xmlns:w16sdtdh="http://schemas.microsoft.com/office/word/2020/wordml/sdtdatahash" xmlns:w16se="http://schemas.microsoft.com/office/word/2015/wordml/symex" xmlns:wpg="http://schemas.microsoft.com/office/word/2010/wordprocessingGroup" xmlns:wpi="http://schemas.microsoft.com/office/word/2010/wordprocessingInk" xmlns:wne="http://schemas.microsoft.com/office/word/2006/wordml" xmlns:wps="http://schemas.microsoft.com/office/word/2010/wordprocessingShape" mc:Ignorable="w14 w15 w16se w16cid w16 w16cex w16sdtdh wp14">
+<w:hdr xmlns:wpc="http://schemas.microsoft.com/office/word/2010/wordprocessingCanvas" xmlns:cx="http://schemas.microsoft.com/office/drawing/2014/chartex" xmlns:cx1="http://schemas.microsoft.com/office/drawing/2015/9/8/chartex" xmlns:cx2="http://schemas.microsoft.com/office/drawing/2015/10/21/chartex" xmlns:cx3="http://schemas.microsoft.com/office/drawing/2016/5/9/chartex" xmlns:cx4="http://schemas.microsoft.com/office/drawing/2016/5/10/chartex" xmlns:cx5="http://schemas.microsoft.com/office/drawing/2016/5/11/chartex" xmlns:cx6="http://schemas.microsoft.com/office/drawing/2016/5/12/chartex" xmlns:cx7="http://schemas.microsoft.com/office/drawing/2016/5/13/chartex" xmlns:cx8="http://schemas.microsoft.com/office/drawing/2016/5/14/chartex" xmlns:mc="http://schemas.openxmlformats.org/markup-compatibility/2006" xmlns:aink="http://schemas.microsoft.com/office/drawing/2016/ink" xmlns:am3d="http://schemas.microsoft.com/office/drawing/2017/model3d" xmlns:o="urn:schemas-microsoft-com:office:office" xmlns:oel="http://schemas.microsoft.com/office/2019/extlst" xmlns:r="http://schemas.openxmlformats.org/officeDocument/2006/relationships" xmlns:m="http://schemas.openxmlformats.org/officeDocument/2006/math" xmlns:v="urn:schemas-microsoft-com:vml" xmlns:wp14="http://schemas.microsoft.com/office/word/2010/wordprocessingDrawing" xmlns:wp="http://schemas.openxmlformats.org/drawingml/2006/wordprocessingDrawing" xmlns:w10="urn:schemas-microsoft-com:office:word" xmlns:w="http://schemas.openxmlformats.org/wordprocessingml/2006/main" xmlns:w14="http://schemas.microsoft.com/office/word/2010/wordml" xmlns:w15="http://schemas.microsoft.com/office/word/2012/wordml" xmlns:w16cex="http://schemas.microsoft.com/office/word/2018/wordml/cex" xmlns:w16cid="http://schemas.microsoft.com/office/word/2016/wordml/cid" xmlns:w16="http://schemas.microsoft.com/office/word/2018/wordml" xmlns:w16du="http://schemas.microsoft.com/office/word/2023/wordml/word16du" xmlns:w16sdtdh="http://schemas.microsoft.com/office/word/2020/wordml/sdtdatahash" xmlns:w16se="http://schemas.microsoft.com/office/word/2015/wordml/symex" xmlns:wpg="http://schemas.microsoft.com/office/word/2010/wordprocessingGroup" xmlns:wpi="http://schemas.microsoft.com/office/word/2010/wordprocessingInk" xmlns:wne="http://schemas.microsoft.com/office/word/2006/wordml" xmlns:wps="http://schemas.microsoft.com/office/word/2010/wordprocessingShape" mc:Ignorable="w14 w15 w16se w16cid w16 w16cex w16sdtdh w16du wp14">
   <w:p>
     <w:pPr>
       <w:pStyle w:val="ab"/>
@@ -1687,14 +1649,77 @@
       <w:rPr>
         <w:rFonts w:ascii="Times New Roman" w:eastAsia="微軟正黑體" w:hAnsi="Times New Roman" w:hint="eastAsia"/>
       </w:rPr>
-      <w:t>：ＯＯＯ</w:t>
+      <w:t>：</w:t>
     </w:r>
+    <w:proofErr w:type="gramStart"/>
+    <w:r>
+      <w:rPr>
+        <w:rFonts w:ascii="Times New Roman" w:eastAsia="微軟正黑體" w:hAnsi="Times New Roman" w:hint="eastAsia"/>
+      </w:rPr>
+      <w:t>ＯＯＯ</w:t>
+    </w:r>
+    <w:proofErr w:type="gramEnd"/>
+  </w:p>
+  <w:p>
+    <w:pPr>
+      <w:pStyle w:val="ab"/>
+      <w:rPr>
+        <w:rFonts w:ascii="Times New Roman" w:eastAsia="微軟正黑體" w:hAnsi="Times New Roman" w:hint="eastAsia"/>
+        <w:color w:val="FF0000"/>
+      </w:rPr>
+    </w:pPr>
+    <w:proofErr w:type="gramStart"/>
+    <w:r>
+      <w:rPr>
+        <w:rFonts w:ascii="Times New Roman" w:eastAsia="微軟正黑體" w:hAnsi="Times New Roman" w:hint="eastAsia"/>
+        <w:color w:val="FF0000"/>
+      </w:rPr>
+      <w:t>（</w:t>
+    </w:r>
+    <w:proofErr w:type="gramEnd"/>
+    <w:r>
+      <w:rPr>
+        <w:rFonts w:ascii="Times New Roman" w:eastAsia="微軟正黑體" w:hAnsi="Times New Roman" w:hint="eastAsia"/>
+        <w:color w:val="FF0000"/>
+      </w:rPr>
+      <w:t>檔案命名規定為：組別名稱</w:t>
+    </w:r>
+    <w:r>
+      <w:rPr>
+        <w:rFonts w:ascii="Times New Roman" w:eastAsia="微軟正黑體" w:hAnsi="Times New Roman" w:hint="eastAsia"/>
+        <w:color w:val="FF0000"/>
+      </w:rPr>
+      <w:t>_</w:t>
+    </w:r>
+    <w:r>
+      <w:rPr>
+        <w:rFonts w:ascii="Times New Roman" w:eastAsia="微軟正黑體" w:hAnsi="Times New Roman" w:hint="eastAsia"/>
+        <w:color w:val="FF0000"/>
+      </w:rPr>
+      <w:t>主辦單位給予的組別編號，例如：</w:t>
+    </w:r>
+    <w:r>
+      <w:rPr>
+        <w:rFonts w:ascii="Times New Roman" w:eastAsia="微軟正黑體" w:hAnsi="Times New Roman" w:hint="eastAsia"/>
+        <w:color w:val="FF0000"/>
+      </w:rPr>
+      <w:t>CASE_A01</w:t>
+    </w:r>
+    <w:proofErr w:type="gramStart"/>
+    <w:r>
+      <w:rPr>
+        <w:rFonts w:ascii="Times New Roman" w:eastAsia="微軟正黑體" w:hAnsi="Times New Roman" w:hint="eastAsia"/>
+        <w:color w:val="FF0000"/>
+      </w:rPr>
+      <w:t>）</w:t>
+    </w:r>
+    <w:proofErr w:type="gramEnd"/>
   </w:p>
 </w:hdr>
 </file>
 
 <file path=word/header2.xml><?xml version="1.0" encoding="utf-8"?>
-<w:hdr xmlns:wpc="http://schemas.microsoft.com/office/word/2010/wordprocessingCanvas" xmlns:cx="http://schemas.microsoft.com/office/drawing/2014/chartex" xmlns:cx1="http://schemas.microsoft.com/office/drawing/2015/9/8/chartex" xmlns:cx2="http://schemas.microsoft.com/office/drawing/2015/10/21/chartex" xmlns:cx3="http://schemas.microsoft.com/office/drawing/2016/5/9/chartex" xmlns:cx4="http://schemas.microsoft.com/office/drawing/2016/5/10/chartex" xmlns:cx5="http://schemas.microsoft.com/office/drawing/2016/5/11/chartex" xmlns:cx6="http://schemas.microsoft.com/office/drawing/2016/5/12/chartex" xmlns:cx7="http://schemas.microsoft.com/office/drawing/2016/5/13/chartex" xmlns:cx8="http://schemas.microsoft.com/office/drawing/2016/5/14/chartex" xmlns:mc="http://schemas.openxmlformats.org/markup-compatibility/2006" xmlns:aink="http://schemas.microsoft.com/office/drawing/2016/ink" xmlns:am3d="http://schemas.microsoft.com/office/drawing/2017/model3d" xmlns:o="urn:schemas-microsoft-com:office:office" xmlns:r="http://schemas.openxmlformats.org/officeDocument/2006/relationships" xmlns:m="http://schemas.openxmlformats.org/officeDocument/2006/math" xmlns:v="urn:schemas-microsoft-com:vml" xmlns:wp14="http://schemas.microsoft.com/office/word/2010/wordprocessingDrawing" xmlns:wp="http://schemas.openxmlformats.org/drawingml/2006/wordprocessingDrawing" xmlns:w10="urn:schemas-microsoft-com:office:word" xmlns:w="http://schemas.openxmlformats.org/wordprocessingml/2006/main" xmlns:w14="http://schemas.microsoft.com/office/word/2010/wordml" xmlns:w15="http://schemas.microsoft.com/office/word/2012/wordml" xmlns:w16cex="http://schemas.microsoft.com/office/word/2018/wordml/cex" xmlns:w16cid="http://schemas.microsoft.com/office/word/2016/wordml/cid" xmlns:w16="http://schemas.microsoft.com/office/word/2018/wordml" xmlns:w16sdtdh="http://schemas.microsoft.com/office/word/2020/wordml/sdtdatahash" xmlns:w16se="http://schemas.microsoft.com/office/word/2015/wordml/symex" xmlns:wpg="http://schemas.microsoft.com/office/word/2010/wordprocessingGroup" xmlns:wpi="http://schemas.microsoft.com/office/word/2010/wordprocessingInk" xmlns:wne="http://schemas.microsoft.com/office/word/2006/wordml" xmlns:wps="http://schemas.microsoft.com/office/word/2010/wordprocessingShape" mc:Ignorable="w14 w15 w16se w16cid w16 w16cex w16sdtdh wp14">
+<w:hdr xmlns:wpc="http://schemas.microsoft.com/office/word/2010/wordprocessingCanvas" xmlns:cx="http://schemas.microsoft.com/office/drawing/2014/chartex" xmlns:cx1="http://schemas.microsoft.com/office/drawing/2015/9/8/chartex" xmlns:cx2="http://schemas.microsoft.com/office/drawing/2015/10/21/chartex" xmlns:cx3="http://schemas.microsoft.com/office/drawing/2016/5/9/chartex" xmlns:cx4="http://schemas.microsoft.com/office/drawing/2016/5/10/chartex" xmlns:cx5="http://schemas.microsoft.com/office/drawing/2016/5/11/chartex" xmlns:cx6="http://schemas.microsoft.com/office/drawing/2016/5/12/chartex" xmlns:cx7="http://schemas.microsoft.com/office/drawing/2016/5/13/chartex" xmlns:cx8="http://schemas.microsoft.com/office/drawing/2016/5/14/chartex" xmlns:mc="http://schemas.openxmlformats.org/markup-compatibility/2006" xmlns:aink="http://schemas.microsoft.com/office/drawing/2016/ink" xmlns:am3d="http://schemas.microsoft.com/office/drawing/2017/model3d" xmlns:o="urn:schemas-microsoft-com:office:office" xmlns:oel="http://schemas.microsoft.com/office/2019/extlst" xmlns:r="http://schemas.openxmlformats.org/officeDocument/2006/relationships" xmlns:m="http://schemas.openxmlformats.org/officeDocument/2006/math" xmlns:v="urn:schemas-microsoft-com:vml" xmlns:wp14="http://schemas.microsoft.com/office/word/2010/wordprocessingDrawing" xmlns:wp="http://schemas.openxmlformats.org/drawingml/2006/wordprocessingDrawing" xmlns:w10="urn:schemas-microsoft-com:office:word" xmlns:w="http://schemas.openxmlformats.org/wordprocessingml/2006/main" xmlns:w14="http://schemas.microsoft.com/office/word/2010/wordml" xmlns:w15="http://schemas.microsoft.com/office/word/2012/wordml" xmlns:w16cex="http://schemas.microsoft.com/office/word/2018/wordml/cex" xmlns:w16cid="http://schemas.microsoft.com/office/word/2016/wordml/cid" xmlns:w16="http://schemas.microsoft.com/office/word/2018/wordml" xmlns:w16du="http://schemas.microsoft.com/office/word/2023/wordml/word16du" xmlns:w16sdtdh="http://schemas.microsoft.com/office/word/2020/wordml/sdtdatahash" xmlns:w16se="http://schemas.microsoft.com/office/word/2015/wordml/symex" xmlns:wpg="http://schemas.microsoft.com/office/word/2010/wordprocessingGroup" xmlns:wpi="http://schemas.microsoft.com/office/word/2010/wordprocessingInk" xmlns:wne="http://schemas.microsoft.com/office/word/2006/wordml" xmlns:wps="http://schemas.microsoft.com/office/word/2010/wordprocessingShape" mc:Ignorable="w14 w15 w16se w16cid w16 w16cex w16sdtdh w16du wp14">
   <w:p>
     <w:pPr>
       <w:pStyle w:val="ab"/>
@@ -1706,14 +1731,22 @@
       <w:rPr>
         <w:rFonts w:ascii="Times New Roman" w:eastAsia="微軟正黑體" w:hAnsi="Times New Roman" w:hint="eastAsia"/>
       </w:rPr>
-      <w:t>組別編號：ＯＯＯ</w:t>
+      <w:t>組別編號：</w:t>
     </w:r>
+    <w:proofErr w:type="gramStart"/>
+    <w:r>
+      <w:rPr>
+        <w:rFonts w:ascii="Times New Roman" w:eastAsia="微軟正黑體" w:hAnsi="Times New Roman" w:hint="eastAsia"/>
+      </w:rPr>
+      <w:t>ＯＯＯ</w:t>
+    </w:r>
+    <w:proofErr w:type="gramEnd"/>
   </w:p>
 </w:hdr>
 </file>
 
 <file path=word/numbering.xml><?xml version="1.0" encoding="utf-8"?>
-<w:numbering xmlns:wpc="http://schemas.microsoft.com/office/word/2010/wordprocessingCanvas" xmlns:cx="http://schemas.microsoft.com/office/drawing/2014/chartex" xmlns:cx1="http://schemas.microsoft.com/office/drawing/2015/9/8/chartex" xmlns:cx2="http://schemas.microsoft.com/office/drawing/2015/10/21/chartex" xmlns:cx3="http://schemas.microsoft.com/office/drawing/2016/5/9/chartex" xmlns:cx4="http://schemas.microsoft.com/office/drawing/2016/5/10/chartex" xmlns:cx5="http://schemas.microsoft.com/office/drawing/2016/5/11/chartex" xmlns:cx6="http://schemas.microsoft.com/office/drawing/2016/5/12/chartex" xmlns:cx7="http://schemas.microsoft.com/office/drawing/2016/5/13/chartex" xmlns:cx8="http://schemas.microsoft.com/office/drawing/2016/5/14/chartex" xmlns:mc="http://schemas.openxmlformats.org/markup-compatibility/2006" xmlns:aink="http://schemas.microsoft.com/office/drawing/2016/ink" xmlns:am3d="http://schemas.microsoft.com/office/drawing/2017/model3d" xmlns:o="urn:schemas-microsoft-com:office:office" xmlns:r="http://schemas.openxmlformats.org/officeDocument/2006/relationships" xmlns:m="http://schemas.openxmlformats.org/officeDocument/2006/math" xmlns:v="urn:schemas-microsoft-com:vml" xmlns:wp14="http://schemas.microsoft.com/office/word/2010/wordprocessingDrawing" xmlns:wp="http://schemas.openxmlformats.org/drawingml/2006/wordprocessingDrawing" xmlns:w10="urn:schemas-microsoft-com:office:word" xmlns:w="http://schemas.openxmlformats.org/wordprocessingml/2006/main" xmlns:w14="http://schemas.microsoft.com/office/word/2010/wordml" xmlns:w15="http://schemas.microsoft.com/office/word/2012/wordml" xmlns:w16cex="http://schemas.microsoft.com/office/word/2018/wordml/cex" xmlns:w16cid="http://schemas.microsoft.com/office/word/2016/wordml/cid" xmlns:w16="http://schemas.microsoft.com/office/word/2018/wordml" xmlns:w16sdtdh="http://schemas.microsoft.com/office/word/2020/wordml/sdtdatahash" xmlns:w16se="http://schemas.microsoft.com/office/word/2015/wordml/symex" xmlns:wpg="http://schemas.microsoft.com/office/word/2010/wordprocessingGroup" xmlns:wpi="http://schemas.microsoft.com/office/word/2010/wordprocessingInk" xmlns:wne="http://schemas.microsoft.com/office/word/2006/wordml" xmlns:wps="http://schemas.microsoft.com/office/word/2010/wordprocessingShape" mc:Ignorable="w14 w15 w16se w16cid w16 w16cex w16sdtdh wp14">
+<w:numbering xmlns:wpc="http://schemas.microsoft.com/office/word/2010/wordprocessingCanvas" xmlns:cx="http://schemas.microsoft.com/office/drawing/2014/chartex" xmlns:cx1="http://schemas.microsoft.com/office/drawing/2015/9/8/chartex" xmlns:cx2="http://schemas.microsoft.com/office/drawing/2015/10/21/chartex" xmlns:cx3="http://schemas.microsoft.com/office/drawing/2016/5/9/chartex" xmlns:cx4="http://schemas.microsoft.com/office/drawing/2016/5/10/chartex" xmlns:cx5="http://schemas.microsoft.com/office/drawing/2016/5/11/chartex" xmlns:cx6="http://schemas.microsoft.com/office/drawing/2016/5/12/chartex" xmlns:cx7="http://schemas.microsoft.com/office/drawing/2016/5/13/chartex" xmlns:cx8="http://schemas.microsoft.com/office/drawing/2016/5/14/chartex" xmlns:mc="http://schemas.openxmlformats.org/markup-compatibility/2006" xmlns:aink="http://schemas.microsoft.com/office/drawing/2016/ink" xmlns:am3d="http://schemas.microsoft.com/office/drawing/2017/model3d" xmlns:o="urn:schemas-microsoft-com:office:office" xmlns:oel="http://schemas.microsoft.com/office/2019/extlst" xmlns:r="http://schemas.openxmlformats.org/officeDocument/2006/relationships" xmlns:m="http://schemas.openxmlformats.org/officeDocument/2006/math" xmlns:v="urn:schemas-microsoft-com:vml" xmlns:wp14="http://schemas.microsoft.com/office/word/2010/wordprocessingDrawing" xmlns:wp="http://schemas.openxmlformats.org/drawingml/2006/wordprocessingDrawing" xmlns:w10="urn:schemas-microsoft-com:office:word" xmlns:w="http://schemas.openxmlformats.org/wordprocessingml/2006/main" xmlns:w14="http://schemas.microsoft.com/office/word/2010/wordml" xmlns:w15="http://schemas.microsoft.com/office/word/2012/wordml" xmlns:w16cex="http://schemas.microsoft.com/office/word/2018/wordml/cex" xmlns:w16cid="http://schemas.microsoft.com/office/word/2016/wordml/cid" xmlns:w16="http://schemas.microsoft.com/office/word/2018/wordml" xmlns:w16du="http://schemas.microsoft.com/office/word/2023/wordml/word16du" xmlns:w16sdtdh="http://schemas.microsoft.com/office/word/2020/wordml/sdtdatahash" xmlns:w16se="http://schemas.microsoft.com/office/word/2015/wordml/symex" xmlns:wpg="http://schemas.microsoft.com/office/word/2010/wordprocessingGroup" xmlns:wpi="http://schemas.microsoft.com/office/word/2010/wordprocessingInk" xmlns:wne="http://schemas.microsoft.com/office/word/2006/wordml" xmlns:wps="http://schemas.microsoft.com/office/word/2010/wordprocessingShape" mc:Ignorable="w14 w15 w16se w16cid w16 w16cex w16sdtdh w16du wp14">
   <w:abstractNum w:abstractNumId="0" w15:restartNumberingAfterBreak="0">
     <w:nsid w:val="03AA3668"/>
     <w:multiLevelType w:val="hybridMultilevel"/>
@@ -2984,7 +3017,7 @@
   <w:abstractNum w:abstractNumId="14" w15:restartNumberingAfterBreak="0">
     <w:nsid w:val="47EE2DA8"/>
     <w:multiLevelType w:val="hybridMultilevel"/>
-    <w:tmpl w:val="8048B4B6"/>
+    <w:tmpl w:val="8214BF6C"/>
     <w:lvl w:ilvl="0" w:tplc="36E08882">
       <w:start w:val="1"/>
       <w:numFmt w:val="taiwaneseCountingThousand"/>
@@ -3456,6 +3489,97 @@
     </w:lvl>
   </w:abstractNum>
   <w:abstractNum w:abstractNumId="19" w15:restartNumberingAfterBreak="0">
+    <w:nsid w:val="64EE4636"/>
+    <w:multiLevelType w:val="hybridMultilevel"/>
+    <w:tmpl w:val="91642DE2"/>
+    <w:lvl w:ilvl="0" w:tplc="D45EA372">
+      <w:start w:val="1"/>
+      <w:numFmt w:val="decimal"/>
+      <w:lvlText w:val="%1."/>
+      <w:lvlJc w:val="left"/>
+      <w:pPr>
+        <w:ind w:left="1758" w:hanging="1048"/>
+      </w:pPr>
+      <w:rPr>
+        <w:rFonts w:hint="eastAsia"/>
+        <w:sz w:val="24"/>
+        <w:szCs w:val="24"/>
+      </w:rPr>
+    </w:lvl>
+    <w:lvl w:ilvl="1" w:tplc="FFFFFFFF" w:tentative="1">
+      <w:start w:val="1"/>
+      <w:numFmt w:val="ideographTraditional"/>
+      <w:lvlText w:val="%2、"/>
+      <w:lvlJc w:val="left"/>
+      <w:pPr>
+        <w:ind w:left="1670" w:hanging="480"/>
+      </w:pPr>
+    </w:lvl>
+    <w:lvl w:ilvl="2" w:tplc="FFFFFFFF" w:tentative="1">
+      <w:start w:val="1"/>
+      <w:numFmt w:val="lowerRoman"/>
+      <w:lvlText w:val="%3."/>
+      <w:lvlJc w:val="right"/>
+      <w:pPr>
+        <w:ind w:left="2150" w:hanging="480"/>
+      </w:pPr>
+    </w:lvl>
+    <w:lvl w:ilvl="3" w:tplc="FFFFFFFF" w:tentative="1">
+      <w:start w:val="1"/>
+      <w:numFmt w:val="decimal"/>
+      <w:lvlText w:val="%4."/>
+      <w:lvlJc w:val="left"/>
+      <w:pPr>
+        <w:ind w:left="2630" w:hanging="480"/>
+      </w:pPr>
+    </w:lvl>
+    <w:lvl w:ilvl="4" w:tplc="FFFFFFFF" w:tentative="1">
+      <w:start w:val="1"/>
+      <w:numFmt w:val="ideographTraditional"/>
+      <w:lvlText w:val="%5、"/>
+      <w:lvlJc w:val="left"/>
+      <w:pPr>
+        <w:ind w:left="3110" w:hanging="480"/>
+      </w:pPr>
+    </w:lvl>
+    <w:lvl w:ilvl="5" w:tplc="FFFFFFFF" w:tentative="1">
+      <w:start w:val="1"/>
+      <w:numFmt w:val="lowerRoman"/>
+      <w:lvlText w:val="%6."/>
+      <w:lvlJc w:val="right"/>
+      <w:pPr>
+        <w:ind w:left="3590" w:hanging="480"/>
+      </w:pPr>
+    </w:lvl>
+    <w:lvl w:ilvl="6" w:tplc="FFFFFFFF" w:tentative="1">
+      <w:start w:val="1"/>
+      <w:numFmt w:val="decimal"/>
+      <w:lvlText w:val="%7."/>
+      <w:lvlJc w:val="left"/>
+      <w:pPr>
+        <w:ind w:left="4070" w:hanging="480"/>
+      </w:pPr>
+    </w:lvl>
+    <w:lvl w:ilvl="7" w:tplc="FFFFFFFF" w:tentative="1">
+      <w:start w:val="1"/>
+      <w:numFmt w:val="ideographTraditional"/>
+      <w:lvlText w:val="%8、"/>
+      <w:lvlJc w:val="left"/>
+      <w:pPr>
+        <w:ind w:left="4550" w:hanging="480"/>
+      </w:pPr>
+    </w:lvl>
+    <w:lvl w:ilvl="8" w:tplc="FFFFFFFF" w:tentative="1">
+      <w:start w:val="1"/>
+      <w:numFmt w:val="lowerRoman"/>
+      <w:lvlText w:val="%9."/>
+      <w:lvlJc w:val="right"/>
+      <w:pPr>
+        <w:ind w:left="5030" w:hanging="480"/>
+      </w:pPr>
+    </w:lvl>
+  </w:abstractNum>
+  <w:abstractNum w:abstractNumId="20" w15:restartNumberingAfterBreak="0">
     <w:nsid w:val="6ADF4BD2"/>
     <w:multiLevelType w:val="hybridMultilevel"/>
     <w:tmpl w:val="9BF8FBF2"/>
@@ -3544,7 +3668,7 @@
       </w:pPr>
     </w:lvl>
   </w:abstractNum>
-  <w:abstractNum w:abstractNumId="20" w15:restartNumberingAfterBreak="0">
+  <w:abstractNum w:abstractNumId="21" w15:restartNumberingAfterBreak="0">
     <w:nsid w:val="6BA55867"/>
     <w:multiLevelType w:val="hybridMultilevel"/>
     <w:tmpl w:val="CA780834"/>
@@ -3634,7 +3758,7 @@
       </w:pPr>
     </w:lvl>
   </w:abstractNum>
-  <w:abstractNum w:abstractNumId="21" w15:restartNumberingAfterBreak="0">
+  <w:abstractNum w:abstractNumId="22" w15:restartNumberingAfterBreak="0">
     <w:nsid w:val="6BC950AB"/>
     <w:multiLevelType w:val="hybridMultilevel"/>
     <w:tmpl w:val="C7E2AAA2"/>
@@ -3724,7 +3848,7 @@
       </w:pPr>
     </w:lvl>
   </w:abstractNum>
-  <w:abstractNum w:abstractNumId="22" w15:restartNumberingAfterBreak="0">
+  <w:abstractNum w:abstractNumId="23" w15:restartNumberingAfterBreak="0">
     <w:nsid w:val="7333409B"/>
     <w:multiLevelType w:val="hybridMultilevel"/>
     <w:tmpl w:val="0C42823E"/>
@@ -3814,7 +3938,7 @@
       </w:pPr>
     </w:lvl>
   </w:abstractNum>
-  <w:abstractNum w:abstractNumId="23" w15:restartNumberingAfterBreak="0">
+  <w:abstractNum w:abstractNumId="24" w15:restartNumberingAfterBreak="0">
     <w:nsid w:val="741521BC"/>
     <w:multiLevelType w:val="hybridMultilevel"/>
     <w:tmpl w:val="1834059C"/>
@@ -3904,83 +4028,86 @@
       </w:pPr>
     </w:lvl>
   </w:abstractNum>
-  <w:num w:numId="1">
+  <w:num w:numId="1" w16cid:durableId="324355683">
     <w:abstractNumId w:val="13"/>
   </w:num>
-  <w:num w:numId="2">
+  <w:num w:numId="2" w16cid:durableId="2132169911">
     <w:abstractNumId w:val="16"/>
   </w:num>
-  <w:num w:numId="3">
+  <w:num w:numId="3" w16cid:durableId="1780836009">
     <w:abstractNumId w:val="14"/>
   </w:num>
-  <w:num w:numId="4">
+  <w:num w:numId="4" w16cid:durableId="1327978467">
     <w:abstractNumId w:val="2"/>
   </w:num>
-  <w:num w:numId="5">
+  <w:num w:numId="5" w16cid:durableId="315301395">
     <w:abstractNumId w:val="3"/>
   </w:num>
-  <w:num w:numId="6">
+  <w:num w:numId="6" w16cid:durableId="922951039">
     <w:abstractNumId w:val="15"/>
   </w:num>
-  <w:num w:numId="7">
+  <w:num w:numId="7" w16cid:durableId="2022269270">
     <w:abstractNumId w:val="18"/>
   </w:num>
-  <w:num w:numId="8">
+  <w:num w:numId="8" w16cid:durableId="2109767207">
     <w:abstractNumId w:val="17"/>
   </w:num>
-  <w:num w:numId="9">
+  <w:num w:numId="9" w16cid:durableId="85393438">
     <w:abstractNumId w:val="10"/>
   </w:num>
-  <w:num w:numId="10">
+  <w:num w:numId="10" w16cid:durableId="827943235">
     <w:abstractNumId w:val="11"/>
   </w:num>
-  <w:num w:numId="11">
+  <w:num w:numId="11" w16cid:durableId="1157111938">
     <w:abstractNumId w:val="12"/>
   </w:num>
-  <w:num w:numId="12">
+  <w:num w:numId="12" w16cid:durableId="501168457">
     <w:abstractNumId w:val="4"/>
   </w:num>
-  <w:num w:numId="13">
+  <w:num w:numId="13" w16cid:durableId="744882342">
     <w:abstractNumId w:val="5"/>
   </w:num>
-  <w:num w:numId="14">
+  <w:num w:numId="14" w16cid:durableId="1142888121">
     <w:abstractNumId w:val="7"/>
   </w:num>
-  <w:num w:numId="15">
+  <w:num w:numId="15" w16cid:durableId="1571382335">
     <w:abstractNumId w:val="6"/>
   </w:num>
-  <w:num w:numId="16">
+  <w:num w:numId="16" w16cid:durableId="94129900">
     <w:abstractNumId w:val="0"/>
   </w:num>
-  <w:num w:numId="17">
+  <w:num w:numId="17" w16cid:durableId="859129043">
+    <w:abstractNumId w:val="21"/>
+  </w:num>
+  <w:num w:numId="18" w16cid:durableId="480273131">
+    <w:abstractNumId w:val="23"/>
+  </w:num>
+  <w:num w:numId="19" w16cid:durableId="1408308079">
     <w:abstractNumId w:val="20"/>
   </w:num>
-  <w:num w:numId="18">
+  <w:num w:numId="20" w16cid:durableId="69432113">
+    <w:abstractNumId w:val="24"/>
+  </w:num>
+  <w:num w:numId="21" w16cid:durableId="936211607">
     <w:abstractNumId w:val="22"/>
   </w:num>
-  <w:num w:numId="19">
-    <w:abstractNumId w:val="19"/>
-  </w:num>
-  <w:num w:numId="20">
-    <w:abstractNumId w:val="23"/>
-  </w:num>
-  <w:num w:numId="21">
-    <w:abstractNumId w:val="21"/>
-  </w:num>
-  <w:num w:numId="22">
+  <w:num w:numId="22" w16cid:durableId="950742428">
     <w:abstractNumId w:val="1"/>
   </w:num>
-  <w:num w:numId="23">
+  <w:num w:numId="23" w16cid:durableId="832989182">
     <w:abstractNumId w:val="8"/>
   </w:num>
-  <w:num w:numId="24">
+  <w:num w:numId="24" w16cid:durableId="1866946180">
     <w:abstractNumId w:val="9"/>
+  </w:num>
+  <w:num w:numId="25" w16cid:durableId="1096049862">
+    <w:abstractNumId w:val="19"/>
   </w:num>
 </w:numbering>
 </file>
 
 <file path=word/styles.xml><?xml version="1.0" encoding="utf-8"?>
-<w:styles xmlns:mc="http://schemas.openxmlformats.org/markup-compatibility/2006" xmlns:r="http://schemas.openxmlformats.org/officeDocument/2006/relationships" xmlns:w="http://schemas.openxmlformats.org/wordprocessingml/2006/main" xmlns:w14="http://schemas.microsoft.com/office/word/2010/wordml" xmlns:w15="http://schemas.microsoft.com/office/word/2012/wordml" xmlns:w16cex="http://schemas.microsoft.com/office/word/2018/wordml/cex" xmlns:w16cid="http://schemas.microsoft.com/office/word/2016/wordml/cid" xmlns:w16="http://schemas.microsoft.com/office/word/2018/wordml" xmlns:w16sdtdh="http://schemas.microsoft.com/office/word/2020/wordml/sdtdatahash" xmlns:w16se="http://schemas.microsoft.com/office/word/2015/wordml/symex" mc:Ignorable="w14 w15 w16se w16cid w16 w16cex w16sdtdh">
+<w:styles xmlns:mc="http://schemas.openxmlformats.org/markup-compatibility/2006" xmlns:r="http://schemas.openxmlformats.org/officeDocument/2006/relationships" xmlns:w="http://schemas.openxmlformats.org/wordprocessingml/2006/main" xmlns:w14="http://schemas.microsoft.com/office/word/2010/wordml" xmlns:w15="http://schemas.microsoft.com/office/word/2012/wordml" xmlns:w16cex="http://schemas.microsoft.com/office/word/2018/wordml/cex" xmlns:w16cid="http://schemas.microsoft.com/office/word/2016/wordml/cid" xmlns:w16="http://schemas.microsoft.com/office/word/2018/wordml" xmlns:w16du="http://schemas.microsoft.com/office/word/2023/wordml/word16du" xmlns:w16sdtdh="http://schemas.microsoft.com/office/word/2020/wordml/sdtdatahash" xmlns:w16se="http://schemas.microsoft.com/office/word/2015/wordml/symex" mc:Ignorable="w14 w15 w16se w16cid w16 w16cex w16sdtdh w16du">
   <w:docDefaults>
     <w:rPrDefault>
       <w:rPr>
@@ -4148,7 +4275,7 @@
     <w:lsdException w:name="Table Web 2" w:semiHidden="1" w:unhideWhenUsed="1"/>
     <w:lsdException w:name="Table Web 3" w:semiHidden="1" w:unhideWhenUsed="1"/>
     <w:lsdException w:name="Balloon Text" w:semiHidden="1" w:unhideWhenUsed="1"/>
-    <w:lsdException w:name="Table Grid" w:semiHidden="1" w:uiPriority="59" w:unhideWhenUsed="1"/>
+    <w:lsdException w:name="Table Grid" w:uiPriority="59"/>
     <w:lsdException w:name="Table Theme" w:semiHidden="1" w:unhideWhenUsed="1"/>
     <w:lsdException w:name="Placeholder Text" w:semiHidden="1"/>
     <w:lsdException w:name="No Spacing" w:uiPriority="1" w:qFormat="1"/>
@@ -4404,7 +4531,6 @@
   <w:style w:type="character" w:default="1" w:styleId="a0">
     <w:name w:val="Default Paragraph Font"/>
     <w:uiPriority w:val="1"/>
-    <w:semiHidden/>
     <w:unhideWhenUsed/>
   </w:style>
   <w:style w:type="table" w:default="1" w:styleId="a1">

</xml_diff>